<commit_message>
Offer letter of Subrata Ghosh done
Offer letter of Subrata Ghosh done
</commit_message>
<xml_diff>
--- a/Offline/BusinessManagement/Information/Inspiree/Inspiree_ContactInfo.docx
+++ b/Offline/BusinessManagement/Information/Inspiree/Inspiree_ContactInfo.docx
@@ -235,6 +235,224 @@
           <w:lang w:val="en-US"/>
         </w:rPr>
       </w:pPr>
+    </w:p>
+    <w:p>
+      <w:pPr>
+        <w:rPr>
+          <w:lang w:val="en-US"/>
+        </w:rPr>
+      </w:pPr>
+    </w:p>
+    <w:p>
+      <w:pPr>
+        <w:pStyle w:val="NoSpacing"/>
+        <w:rPr>
+          <w:rFonts w:ascii="Oxygen" w:hAnsi="Oxygen"/>
+          <w:b/>
+          <w:bCs/>
+          <w:lang w:val="en-US"/>
+        </w:rPr>
+      </w:pPr>
+      <w:r>
+        <w:rPr>
+          <w:rFonts w:ascii="Oxygen" w:hAnsi="Oxygen"/>
+          <w:b/>
+          <w:bCs/>
+          <w:lang w:val="en-US"/>
+        </w:rPr>
+        <w:t>Sujata Bhattacharya</w:t>
+      </w:r>
+    </w:p>
+    <w:p>
+      <w:pPr>
+        <w:pStyle w:val="NoSpacing"/>
+        <w:rPr>
+          <w:rFonts w:ascii="Oxygen" w:hAnsi="Oxygen"/>
+          <w:u w:val="single"/>
+          <w:lang w:val="en-US"/>
+        </w:rPr>
+      </w:pPr>
+    </w:p>
+    <w:p>
+      <w:pPr>
+        <w:pStyle w:val="NoSpacing"/>
+        <w:rPr>
+          <w:rFonts w:ascii="Oxygen" w:hAnsi="Oxygen"/>
+          <w:u w:val="single"/>
+          <w:lang w:val="en-US"/>
+        </w:rPr>
+      </w:pPr>
+      <w:r>
+        <w:rPr>
+          <w:rFonts w:ascii="Oxygen" w:hAnsi="Oxygen"/>
+          <w:u w:val="single"/>
+          <w:lang w:val="en-US"/>
+        </w:rPr>
+        <w:t>11-12th pcmb ppts samples</w:t>
+      </w:r>
+    </w:p>
+    <w:p>
+      <w:pPr>
+        <w:pStyle w:val="NoSpacing"/>
+        <w:rPr>
+          <w:rFonts w:ascii="Oxygen" w:hAnsi="Oxygen"/>
+          <w:lang w:val="en-US"/>
+        </w:rPr>
+      </w:pPr>
+      <w:hyperlink r:id="rId5" w:history="1">
+        <w:r>
+          <w:rPr>
+            <w:rStyle w:val="Hyperlink"/>
+            <w:rFonts w:ascii="Oxygen" w:hAnsi="Oxygen"/>
+            <w:lang w:val="en-US"/>
+          </w:rPr>
+          <w:t>https://drive.google.com/drive/folders/1vye5wOwfmu3LmE_EFkbxHVSW222M7bMT</w:t>
+        </w:r>
+      </w:hyperlink>
+    </w:p>
+    <w:p>
+      <w:pPr>
+        <w:pStyle w:val="NoSpacing"/>
+        <w:rPr>
+          <w:rFonts w:ascii="Oxygen" w:hAnsi="Oxygen"/>
+          <w:lang w:val="en-US"/>
+        </w:rPr>
+      </w:pPr>
+    </w:p>
+    <w:p>
+      <w:pPr>
+        <w:pStyle w:val="NoSpacing"/>
+        <w:rPr>
+          <w:rFonts w:ascii="Oxygen" w:hAnsi="Oxygen"/>
+          <w:lang w:val="en-US"/>
+        </w:rPr>
+      </w:pPr>
+    </w:p>
+    <w:p>
+      <w:pPr>
+        <w:pStyle w:val="NoSpacing"/>
+        <w:rPr>
+          <w:rFonts w:ascii="Oxygen" w:hAnsi="Oxygen"/>
+          <w:u w:val="single"/>
+          <w:lang w:val="en-US"/>
+        </w:rPr>
+      </w:pPr>
+      <w:r>
+        <w:rPr>
+          <w:rFonts w:ascii="Oxygen" w:hAnsi="Oxygen"/>
+          <w:u w:val="single"/>
+          <w:lang w:val="en-US"/>
+        </w:rPr>
+        <w:t>8-10 PPT samples</w:t>
+      </w:r>
+    </w:p>
+    <w:p>
+      <w:pPr>
+        <w:pStyle w:val="NoSpacing"/>
+        <w:rPr>
+          <w:rFonts w:ascii="Oxygen" w:hAnsi="Oxygen"/>
+          <w:lang w:val="en-US"/>
+        </w:rPr>
+      </w:pPr>
+      <w:hyperlink r:id="rId6" w:history="1">
+        <w:r>
+          <w:rPr>
+            <w:rStyle w:val="Hyperlink"/>
+            <w:rFonts w:ascii="Oxygen" w:hAnsi="Oxygen"/>
+            <w:lang w:val="en-US"/>
+          </w:rPr>
+          <w:t>https://drive.google.com/drive/folders/1HQfZosg1AQjbNtu2j1MXTqiPHTA4PjuS</w:t>
+        </w:r>
+      </w:hyperlink>
+    </w:p>
+    <w:p>
+      <w:pPr>
+        <w:pStyle w:val="NoSpacing"/>
+        <w:rPr>
+          <w:rFonts w:ascii="Oxygen" w:hAnsi="Oxygen"/>
+          <w:lang w:val="en-US"/>
+        </w:rPr>
+      </w:pPr>
+    </w:p>
+    <w:p>
+      <w:pPr>
+        <w:pStyle w:val="NoSpacing"/>
+        <w:rPr>
+          <w:rFonts w:ascii="Oxygen" w:hAnsi="Oxygen"/>
+          <w:u w:val="single"/>
+          <w:lang w:val="en-US"/>
+        </w:rPr>
+      </w:pPr>
+      <w:r>
+        <w:rPr>
+          <w:rFonts w:ascii="Oxygen" w:hAnsi="Oxygen"/>
+          <w:u w:val="single"/>
+          <w:lang w:val="en-US"/>
+        </w:rPr>
+        <w:t>1-12 Animated Videos</w:t>
+      </w:r>
+    </w:p>
+    <w:p>
+      <w:pPr>
+        <w:pStyle w:val="NoSpacing"/>
+        <w:rPr>
+          <w:rFonts w:ascii="Oxygen" w:hAnsi="Oxygen"/>
+          <w:lang w:val="en-US"/>
+        </w:rPr>
+      </w:pPr>
+      <w:hyperlink r:id="rId7" w:history="1">
+        <w:r>
+          <w:rPr>
+            <w:rStyle w:val="Hyperlink"/>
+            <w:rFonts w:ascii="Oxygen" w:hAnsi="Oxygen"/>
+            <w:lang w:val="en-US"/>
+          </w:rPr>
+          <w:t>https://drive.google.com/drive/folders/1V9g6zcam6PYtRE3jCchwUn0CdfGFpo16</w:t>
+        </w:r>
+      </w:hyperlink>
+    </w:p>
+    <w:p>
+      <w:pPr>
+        <w:pStyle w:val="NoSpacing"/>
+        <w:rPr>
+          <w:rFonts w:ascii="Oxygen" w:hAnsi="Oxygen"/>
+          <w:lang w:val="en-US"/>
+        </w:rPr>
+      </w:pPr>
+    </w:p>
+    <w:p>
+      <w:pPr>
+        <w:pStyle w:val="NoSpacing"/>
+        <w:rPr>
+          <w:rFonts w:ascii="Oxygen" w:hAnsi="Oxygen"/>
+          <w:u w:val="single"/>
+          <w:lang w:val="en-US"/>
+        </w:rPr>
+      </w:pPr>
+      <w:r>
+        <w:rPr>
+          <w:rFonts w:ascii="Oxygen" w:hAnsi="Oxygen"/>
+          <w:u w:val="single"/>
+          <w:lang w:val="en-US"/>
+        </w:rPr>
+        <w:t>Science 12</w:t>
+      </w:r>
+    </w:p>
+    <w:p>
+      <w:pPr>
+        <w:pStyle w:val="NoSpacing"/>
+        <w:rPr>
+          <w:rFonts w:ascii="Oxygen" w:hAnsi="Oxygen"/>
+          <w:lang w:val="en-US"/>
+        </w:rPr>
+      </w:pPr>
+      <w:r>
+        <w:rPr>
+          <w:rFonts w:ascii="Oxygen" w:hAnsi="Oxygen"/>
+          <w:lang w:val="en-US"/>
+        </w:rPr>
+        <w:t>https://drive.google.com/drive/folders/1NPCokm_a-sLEt_X-kpmY1UsGo_tohGk9</w:t>
+      </w:r>
     </w:p>
     <w:sectPr>
       <w:pgSz w:w="11906" w:h="16838"/>
@@ -711,12 +929,23 @@
     <w:name w:val="Hyperlink"/>
     <w:basedOn w:val="DefaultParagraphFont"/>
     <w:uiPriority w:val="99"/>
-    <w:semiHidden/>
     <w:unhideWhenUsed/>
     <w:rsid w:val="00EF2B96"/>
     <w:rPr>
       <w:color w:val="0000FF"/>
       <w:u w:val="single"/>
+    </w:rPr>
+  </w:style>
+  <w:style w:type="character" w:styleId="UnresolvedMention">
+    <w:name w:val="Unresolved Mention"/>
+    <w:basedOn w:val="DefaultParagraphFont"/>
+    <w:uiPriority w:val="99"/>
+    <w:semiHidden/>
+    <w:unhideWhenUsed/>
+    <w:rsid w:val="00EB6D87"/>
+    <w:rPr>
+      <w:color w:val="605E5C"/>
+      <w:shd w:val="clear" w:color="auto" w:fill="E1DFDD"/>
     </w:rPr>
   </w:style>
 </w:styles>

</xml_diff>

<commit_message>
Anupam Sen contact details stored
Anupam Sen contact details stored
</commit_message>
<xml_diff>
--- a/Offline/BusinessManagement/Information/Inspiree/Inspiree_ContactInfo.docx
+++ b/Offline/BusinessManagement/Information/Inspiree/Inspiree_ContactInfo.docx
@@ -446,13 +446,511 @@
           <w:lang w:val="en-US"/>
         </w:rPr>
       </w:pPr>
+      <w:hyperlink r:id="rId8" w:history="1">
+        <w:r>
+          <w:rPr>
+            <w:rStyle w:val="Hyperlink"/>
+            <w:rFonts w:ascii="Oxygen" w:hAnsi="Oxygen"/>
+            <w:lang w:val="en-US"/>
+          </w:rPr>
+          <w:t>https://drive.google.com/drive/folders/1NPCokm_a-sLEt_X-kpmY1UsGo_tohGk9</w:t>
+        </w:r>
+      </w:hyperlink>
+    </w:p>
+    <w:p>
+      <w:pPr>
+        <w:pStyle w:val="NoSpacing"/>
+        <w:rPr>
+          <w:rFonts w:ascii="Oxygen" w:hAnsi="Oxygen"/>
+          <w:lang w:val="en-US"/>
+        </w:rPr>
+      </w:pPr>
+    </w:p>
+    <w:p>
+      <w:pPr>
+        <w:pStyle w:val="NoSpacing"/>
+        <w:rPr>
+          <w:rFonts w:ascii="Oxygen" w:hAnsi="Oxygen"/>
+          <w:lang w:val="en-US"/>
+        </w:rPr>
+      </w:pPr>
+    </w:p>
+    <w:p>
+      <w:pPr>
+        <w:pStyle w:val="NoSpacing"/>
+        <w:rPr>
+          <w:rFonts w:ascii="Oxygen" w:hAnsi="Oxygen"/>
+          <w:lang w:val="en-US"/>
+        </w:rPr>
+      </w:pPr>
       <w:r>
         <w:rPr>
           <w:rFonts w:ascii="Oxygen" w:hAnsi="Oxygen"/>
           <w:lang w:val="en-US"/>
         </w:rPr>
-        <w:t>https://drive.google.com/drive/folders/1NPCokm_a-sLEt_X-kpmY1UsGo_tohGk9</w:t>
+        <w:t>Subroto</w:t>
       </w:r>
+    </w:p>
+    <w:p>
+      <w:pPr>
+        <w:pStyle w:val="NoSpacing"/>
+        <w:rPr>
+          <w:rFonts w:ascii="Oxygen" w:hAnsi="Oxygen"/>
+          <w:lang w:val="en-US"/>
+        </w:rPr>
+      </w:pPr>
+    </w:p>
+    <w:p>
+      <w:pPr>
+        <w:pStyle w:val="NoSpacing"/>
+        <w:rPr>
+          <w:rFonts w:ascii="Oxygen" w:hAnsi="Oxygen"/>
+          <w:lang w:val="en-US"/>
+        </w:rPr>
+      </w:pPr>
+      <w:r>
+        <w:rPr>
+          <w:rFonts w:ascii="Oxygen" w:hAnsi="Oxygen"/>
+          <w:lang w:val="en-US"/>
+        </w:rPr>
+        <w:t xml:space="preserve">  </w:t>
+      </w:r>
+      <w:r>
+        <w:rPr>
+          <w:rFonts w:ascii="Oxygen" w:hAnsi="Oxygen"/>
+          <w:lang w:val="en-US"/>
+        </w:rPr>
+        <w:t>JEE MAINS/NEET QUESTION BANK SAMPLES</w:t>
+      </w:r>
+    </w:p>
+    <w:tbl>
+      <w:tblPr>
+        <w:tblW w:w="8560" w:type="dxa"/>
+        <w:tblLook w:val="04A0" w:firstRow="1" w:lastRow="0" w:firstColumn="1" w:lastColumn="0" w:noHBand="0" w:noVBand="1"/>
+      </w:tblPr>
+      <w:tblGrid>
+        <w:gridCol w:w="8709"/>
+      </w:tblGrid>
+      <w:tr>
+        <w:trPr>
+          <w:trHeight w:val="288"/>
+        </w:trPr>
+        <w:tc>
+          <w:tcPr>
+            <w:tcW w:w="8560" w:type="dxa"/>
+            <w:tcBorders>
+              <w:top w:val="nil"/>
+              <w:left w:val="nil"/>
+              <w:bottom w:val="nil"/>
+              <w:right w:val="nil"/>
+            </w:tcBorders>
+            <w:shd w:val="clear" w:color="auto" w:fill="auto"/>
+            <w:vAlign w:val="bottom"/>
+            <w:hideMark/>
+          </w:tcPr>
+          <w:p>
+            <w:pPr>
+              <w:spacing w:after="0" w:line="240" w:lineRule="auto"/>
+              <w:rPr>
+                <w:rFonts w:ascii="Calibri" w:eastAsia="Times New Roman" w:hAnsi="Calibri" w:cs="Calibri"/>
+                <w:color w:val="0563C1"/>
+                <w:kern w:val="0"/>
+                <w:u w:val="single"/>
+                <w:lang w:eastAsia="en-IN"/>
+                <w14:ligatures w14:val="none"/>
+              </w:rPr>
+            </w:pPr>
+            <w:hyperlink r:id="rId9" w:history="1">
+              <w:r>
+                <w:rPr>
+                  <w:rFonts w:ascii="Calibri" w:eastAsia="Times New Roman" w:hAnsi="Calibri" w:cs="Calibri"/>
+                  <w:color w:val="0563C1"/>
+                  <w:kern w:val="0"/>
+                  <w:u w:val="single"/>
+                  <w:lang w:eastAsia="en-IN"/>
+                  <w14:ligatures w14:val="none"/>
+                </w:rPr>
+                <w:t>https://drive.google.com/drive/folders/1Nmm6DrCbKHleDJd6LiAAcegGn_x39VYR?usp=sharing</w:t>
+              </w:r>
+            </w:hyperlink>
+          </w:p>
+          <w:p>
+            <w:pPr>
+              <w:spacing w:after="0" w:line="240" w:lineRule="auto"/>
+              <w:rPr>
+                <w:rFonts w:ascii="Calibri" w:eastAsia="Times New Roman" w:hAnsi="Calibri" w:cs="Calibri"/>
+                <w:color w:val="0563C1"/>
+                <w:kern w:val="0"/>
+                <w:u w:val="single"/>
+                <w:lang w:eastAsia="en-IN"/>
+                <w14:ligatures w14:val="none"/>
+              </w:rPr>
+            </w:pPr>
+          </w:p>
+          <w:p>
+            <w:pPr>
+              <w:spacing w:after="0" w:line="240" w:lineRule="auto"/>
+              <w:rPr>
+                <w:rFonts w:ascii="Calibri" w:eastAsia="Times New Roman" w:hAnsi="Calibri" w:cs="Calibri"/>
+                <w:color w:val="0563C1"/>
+                <w:kern w:val="0"/>
+                <w:lang w:eastAsia="en-IN"/>
+                <w14:ligatures w14:val="none"/>
+              </w:rPr>
+            </w:pPr>
+            <w:r>
+              <w:rPr>
+                <w:rFonts w:ascii="Calibri" w:eastAsia="Times New Roman" w:hAnsi="Calibri" w:cs="Calibri"/>
+                <w:kern w:val="0"/>
+                <w:lang w:eastAsia="en-IN"/>
+                <w14:ligatures w14:val="none"/>
+              </w:rPr>
+              <w:t>NEET CRASH COURSE</w:t>
+            </w:r>
+          </w:p>
+        </w:tc>
+      </w:tr>
+      <w:tr>
+        <w:trPr>
+          <w:trHeight w:val="288"/>
+        </w:trPr>
+        <w:tc>
+          <w:tcPr>
+            <w:tcW w:w="8560" w:type="dxa"/>
+            <w:tcBorders>
+              <w:top w:val="nil"/>
+              <w:left w:val="nil"/>
+              <w:bottom w:val="nil"/>
+              <w:right w:val="nil"/>
+            </w:tcBorders>
+            <w:shd w:val="clear" w:color="auto" w:fill="auto"/>
+            <w:noWrap/>
+            <w:vAlign w:val="bottom"/>
+            <w:hideMark/>
+          </w:tcPr>
+          <w:p>
+            <w:pPr>
+              <w:spacing w:after="0" w:line="240" w:lineRule="auto"/>
+              <w:rPr>
+                <w:rFonts w:ascii="Calibri" w:eastAsia="Times New Roman" w:hAnsi="Calibri" w:cs="Calibri"/>
+                <w:color w:val="0563C1"/>
+                <w:kern w:val="0"/>
+                <w:u w:val="single"/>
+                <w:lang w:eastAsia="en-IN"/>
+                <w14:ligatures w14:val="none"/>
+              </w:rPr>
+            </w:pPr>
+            <w:hyperlink r:id="rId10" w:history="1">
+              <w:r>
+                <w:rPr>
+                  <w:rFonts w:ascii="Calibri" w:eastAsia="Times New Roman" w:hAnsi="Calibri" w:cs="Calibri"/>
+                  <w:color w:val="0563C1"/>
+                  <w:kern w:val="0"/>
+                  <w:u w:val="single"/>
+                  <w:lang w:eastAsia="en-IN"/>
+                  <w14:ligatures w14:val="none"/>
+                </w:rPr>
+                <w:t>https://drive.google.com/drive/folders/1sGAXkpIIQOwrNAXsaW-nlZUjdH88NuPs</w:t>
+              </w:r>
+            </w:hyperlink>
+          </w:p>
+          <w:p>
+            <w:pPr>
+              <w:spacing w:after="0" w:line="240" w:lineRule="auto"/>
+              <w:rPr>
+                <w:rFonts w:ascii="Calibri" w:eastAsia="Times New Roman" w:hAnsi="Calibri" w:cs="Calibri"/>
+                <w:color w:val="0563C1"/>
+                <w:kern w:val="0"/>
+                <w:u w:val="single"/>
+                <w:lang w:eastAsia="en-IN"/>
+                <w14:ligatures w14:val="none"/>
+              </w:rPr>
+            </w:pPr>
+          </w:p>
+          <w:p>
+            <w:pPr>
+              <w:spacing w:after="0" w:line="240" w:lineRule="auto"/>
+              <w:rPr>
+                <w:rFonts w:ascii="Calibri" w:eastAsia="Times New Roman" w:hAnsi="Calibri" w:cs="Calibri"/>
+                <w:color w:val="0563C1"/>
+                <w:kern w:val="0"/>
+                <w:lang w:eastAsia="en-IN"/>
+                <w14:ligatures w14:val="none"/>
+              </w:rPr>
+            </w:pPr>
+            <w:r>
+              <w:rPr>
+                <w:rFonts w:ascii="Calibri" w:eastAsia="Times New Roman" w:hAnsi="Calibri" w:cs="Calibri"/>
+                <w:color w:val="000000" w:themeColor="text1"/>
+                <w:kern w:val="0"/>
+                <w:lang w:eastAsia="en-IN"/>
+                <w14:ligatures w14:val="none"/>
+              </w:rPr>
+              <w:t>JEE NEET MOCK PAPERS</w:t>
+            </w:r>
+          </w:p>
+        </w:tc>
+      </w:tr>
+      <w:tr>
+        <w:trPr>
+          <w:trHeight w:val="288"/>
+        </w:trPr>
+        <w:tc>
+          <w:tcPr>
+            <w:tcW w:w="8560" w:type="dxa"/>
+            <w:tcBorders>
+              <w:top w:val="nil"/>
+              <w:left w:val="nil"/>
+              <w:bottom w:val="nil"/>
+              <w:right w:val="nil"/>
+            </w:tcBorders>
+            <w:shd w:val="clear" w:color="auto" w:fill="auto"/>
+            <w:noWrap/>
+            <w:vAlign w:val="bottom"/>
+            <w:hideMark/>
+          </w:tcPr>
+          <w:p>
+            <w:pPr>
+              <w:spacing w:after="0" w:line="240" w:lineRule="auto"/>
+              <w:rPr>
+                <w:rFonts w:ascii="Calibri" w:eastAsia="Times New Roman" w:hAnsi="Calibri" w:cs="Calibri"/>
+                <w:color w:val="0563C1"/>
+                <w:kern w:val="0"/>
+                <w:u w:val="single"/>
+                <w:lang w:eastAsia="en-IN"/>
+                <w14:ligatures w14:val="none"/>
+              </w:rPr>
+            </w:pPr>
+            <w:hyperlink r:id="rId11" w:history="1">
+              <w:r>
+                <w:rPr>
+                  <w:rFonts w:ascii="Calibri" w:eastAsia="Times New Roman" w:hAnsi="Calibri" w:cs="Calibri"/>
+                  <w:color w:val="0563C1"/>
+                  <w:kern w:val="0"/>
+                  <w:u w:val="single"/>
+                  <w:lang w:eastAsia="en-IN"/>
+                  <w14:ligatures w14:val="none"/>
+                </w:rPr>
+                <w:t>https://drive.google.com/drive/folders/1FHlGuABMZk2qx4HrJOIodQsuToX9l71P</w:t>
+              </w:r>
+            </w:hyperlink>
+          </w:p>
+          <w:p>
+            <w:pPr>
+              <w:spacing w:after="0" w:line="240" w:lineRule="auto"/>
+              <w:rPr>
+                <w:rFonts w:ascii="Calibri" w:eastAsia="Times New Roman" w:hAnsi="Calibri" w:cs="Calibri"/>
+                <w:color w:val="0563C1"/>
+                <w:kern w:val="0"/>
+                <w:u w:val="single"/>
+                <w:lang w:eastAsia="en-IN"/>
+                <w14:ligatures w14:val="none"/>
+              </w:rPr>
+            </w:pPr>
+          </w:p>
+          <w:p>
+            <w:pPr>
+              <w:spacing w:after="0" w:line="240" w:lineRule="auto"/>
+              <w:rPr>
+                <w:rFonts w:ascii="Calibri" w:eastAsia="Times New Roman" w:hAnsi="Calibri" w:cs="Calibri"/>
+                <w:color w:val="0563C1"/>
+                <w:kern w:val="0"/>
+                <w:lang w:eastAsia="en-IN"/>
+                <w14:ligatures w14:val="none"/>
+              </w:rPr>
+            </w:pPr>
+            <w:r>
+              <w:rPr>
+                <w:rFonts w:ascii="Calibri" w:eastAsia="Times New Roman" w:hAnsi="Calibri" w:cs="Calibri"/>
+                <w:color w:val="000000" w:themeColor="text1"/>
+                <w:kern w:val="0"/>
+                <w:lang w:eastAsia="en-IN"/>
+                <w14:ligatures w14:val="none"/>
+              </w:rPr>
+              <w:t>JEE/NEET PPTs</w:t>
+            </w:r>
+          </w:p>
+        </w:tc>
+      </w:tr>
+      <w:tr>
+        <w:trPr>
+          <w:trHeight w:val="288"/>
+        </w:trPr>
+        <w:tc>
+          <w:tcPr>
+            <w:tcW w:w="8560" w:type="dxa"/>
+            <w:tcBorders>
+              <w:top w:val="nil"/>
+              <w:left w:val="nil"/>
+              <w:bottom w:val="nil"/>
+              <w:right w:val="nil"/>
+            </w:tcBorders>
+            <w:shd w:val="clear" w:color="auto" w:fill="auto"/>
+            <w:noWrap/>
+            <w:vAlign w:val="bottom"/>
+            <w:hideMark/>
+          </w:tcPr>
+          <w:p>
+            <w:pPr>
+              <w:spacing w:after="0" w:line="240" w:lineRule="auto"/>
+              <w:rPr>
+                <w:rFonts w:ascii="Calibri" w:eastAsia="Times New Roman" w:hAnsi="Calibri" w:cs="Calibri"/>
+                <w:color w:val="0563C1"/>
+                <w:kern w:val="0"/>
+                <w:u w:val="single"/>
+                <w:lang w:eastAsia="en-IN"/>
+                <w14:ligatures w14:val="none"/>
+              </w:rPr>
+            </w:pPr>
+            <w:hyperlink r:id="rId12" w:history="1">
+              <w:r>
+                <w:rPr>
+                  <w:rFonts w:ascii="Calibri" w:eastAsia="Times New Roman" w:hAnsi="Calibri" w:cs="Calibri"/>
+                  <w:color w:val="0563C1"/>
+                  <w:kern w:val="0"/>
+                  <w:u w:val="single"/>
+                  <w:lang w:eastAsia="en-IN"/>
+                  <w14:ligatures w14:val="none"/>
+                </w:rPr>
+                <w:t>https://drive.google.com/drive/folders/1vye5wOwfmu3LmE_EFkbxHVSW222M7bMT</w:t>
+              </w:r>
+            </w:hyperlink>
+          </w:p>
+        </w:tc>
+      </w:tr>
+    </w:tbl>
+    <w:p>
+      <w:pPr>
+        <w:pStyle w:val="NoSpacing"/>
+        <w:rPr>
+          <w:rFonts w:ascii="Oxygen" w:hAnsi="Oxygen"/>
+          <w:lang w:val="en-US"/>
+        </w:rPr>
+      </w:pPr>
+    </w:p>
+    <w:p>
+      <w:pPr>
+        <w:pStyle w:val="NoSpacing"/>
+        <w:rPr>
+          <w:rFonts w:ascii="Oxygen" w:hAnsi="Oxygen"/>
+          <w:lang w:val="en-US"/>
+        </w:rPr>
+      </w:pPr>
+    </w:p>
+    <w:p>
+      <w:pPr>
+        <w:pStyle w:val="NoSpacing"/>
+        <w:rPr>
+          <w:rFonts w:ascii="Oxygen" w:hAnsi="Oxygen"/>
+          <w:lang w:val="en-US"/>
+        </w:rPr>
+      </w:pPr>
+      <w:r>
+        <w:rPr>
+          <w:rFonts w:ascii="Oxygen" w:hAnsi="Oxygen"/>
+          <w:lang w:val="en-US"/>
+        </w:rPr>
+        <w:t>Anupam Sen</w:t>
+      </w:r>
+    </w:p>
+    <w:p>
+      <w:pPr>
+        <w:pStyle w:val="NoSpacing"/>
+        <w:rPr>
+          <w:rFonts w:ascii="Oxygen" w:hAnsi="Oxygen"/>
+          <w:lang w:val="en-US"/>
+        </w:rPr>
+      </w:pPr>
+    </w:p>
+    <w:p>
+      <w:pPr>
+        <w:pStyle w:val="NoSpacing"/>
+        <w:rPr>
+          <w:rFonts w:ascii="Oxygen" w:hAnsi="Oxygen"/>
+          <w:lang w:val="en-US"/>
+        </w:rPr>
+      </w:pPr>
+      <w:r>
+        <w:rPr>
+          <w:rFonts w:ascii="Oxygen" w:hAnsi="Oxygen"/>
+          <w:lang w:val="en-US"/>
+        </w:rPr>
+        <w:t>6th-12th Notes</w:t>
+      </w:r>
+    </w:p>
+    <w:p>
+      <w:pPr>
+        <w:pStyle w:val="NoSpacing"/>
+        <w:rPr>
+          <w:rFonts w:ascii="Oxygen" w:hAnsi="Oxygen"/>
+          <w:lang w:val="en-US"/>
+        </w:rPr>
+      </w:pPr>
+    </w:p>
+    <w:p>
+      <w:pPr>
+        <w:pStyle w:val="NoSpacing"/>
+        <w:rPr>
+          <w:rFonts w:ascii="Oxygen" w:hAnsi="Oxygen"/>
+          <w:lang w:val="en-US"/>
+        </w:rPr>
+      </w:pPr>
+      <w:hyperlink r:id="rId13" w:history="1">
+        <w:r>
+          <w:rPr>
+            <w:rStyle w:val="Hyperlink"/>
+            <w:rFonts w:ascii="Oxygen" w:hAnsi="Oxygen"/>
+            <w:lang w:val="en-US"/>
+          </w:rPr>
+          <w:t>https://drive.google.com/drive/folders/1tsMqsp_7-GeuaY5fYWYtArTh7PTZ_Kye?usp=sharing</w:t>
+        </w:r>
+      </w:hyperlink>
+    </w:p>
+    <w:p>
+      <w:pPr>
+        <w:pStyle w:val="NoSpacing"/>
+        <w:rPr>
+          <w:rFonts w:ascii="Oxygen" w:hAnsi="Oxygen"/>
+          <w:lang w:val="en-US"/>
+        </w:rPr>
+      </w:pPr>
+    </w:p>
+    <w:p>
+      <w:pPr>
+        <w:pStyle w:val="NoSpacing"/>
+        <w:rPr>
+          <w:rFonts w:ascii="Oxygen" w:hAnsi="Oxygen"/>
+          <w:lang w:val="en-US"/>
+        </w:rPr>
+      </w:pPr>
+      <w:hyperlink r:id="rId14" w:history="1">
+        <w:r>
+          <w:rPr>
+            <w:rStyle w:val="Hyperlink"/>
+            <w:rFonts w:ascii="Oxygen" w:hAnsi="Oxygen"/>
+            <w:lang w:val="en-US"/>
+          </w:rPr>
+          <w:t>https://drive.google.com/drive/folders/1h9ZJLCr878sq6-4O9kJPZ29qLp5y4yQV</w:t>
+        </w:r>
+      </w:hyperlink>
+    </w:p>
+    <w:p>
+      <w:pPr>
+        <w:pStyle w:val="NoSpacing"/>
+        <w:rPr>
+          <w:rFonts w:ascii="Oxygen" w:hAnsi="Oxygen"/>
+          <w:lang w:val="en-US"/>
+        </w:rPr>
+      </w:pPr>
+    </w:p>
+    <w:p>
+      <w:pPr>
+        <w:pStyle w:val="NoSpacing"/>
+        <w:rPr>
+          <w:rFonts w:ascii="Oxygen" w:hAnsi="Oxygen"/>
+          <w:lang w:val="en-US"/>
+        </w:rPr>
+      </w:pPr>
     </w:p>
     <w:sectPr>
       <w:pgSz w:w="11906" w:h="16838"/>

</xml_diff>

<commit_message>
Faculties updated in Profitability sheet
Faculties updated in Profitability sheet
</commit_message>
<xml_diff>
--- a/Offline/BusinessManagement/Information/Inspiree/Inspiree_ContactInfo.docx
+++ b/Offline/BusinessManagement/Information/Inspiree/Inspiree_ContactInfo.docx
@@ -239,715 +239,6 @@
     <w:p>
       <w:pPr>
         <w:rPr>
-          <w:lang w:val="en-US"/>
-        </w:rPr>
-      </w:pPr>
-    </w:p>
-    <w:p>
-      <w:pPr>
-        <w:pStyle w:val="NoSpacing"/>
-        <w:rPr>
-          <w:rFonts w:ascii="Oxygen" w:hAnsi="Oxygen"/>
-          <w:b/>
-          <w:bCs/>
-          <w:lang w:val="en-US"/>
-        </w:rPr>
-      </w:pPr>
-      <w:r>
-        <w:rPr>
-          <w:rFonts w:ascii="Oxygen" w:hAnsi="Oxygen"/>
-          <w:b/>
-          <w:bCs/>
-          <w:lang w:val="en-US"/>
-        </w:rPr>
-        <w:t>Sujata Bhattacharya</w:t>
-      </w:r>
-    </w:p>
-    <w:p>
-      <w:pPr>
-        <w:pStyle w:val="NoSpacing"/>
-        <w:rPr>
-          <w:rFonts w:ascii="Oxygen" w:hAnsi="Oxygen"/>
-          <w:u w:val="single"/>
-          <w:lang w:val="en-US"/>
-        </w:rPr>
-      </w:pPr>
-    </w:p>
-    <w:p>
-      <w:pPr>
-        <w:pStyle w:val="NoSpacing"/>
-        <w:rPr>
-          <w:rFonts w:ascii="Oxygen" w:hAnsi="Oxygen"/>
-          <w:u w:val="single"/>
-          <w:lang w:val="en-US"/>
-        </w:rPr>
-      </w:pPr>
-      <w:r>
-        <w:rPr>
-          <w:rFonts w:ascii="Oxygen" w:hAnsi="Oxygen"/>
-          <w:u w:val="single"/>
-          <w:lang w:val="en-US"/>
-        </w:rPr>
-        <w:t>11-12th pcmb ppts samples</w:t>
-      </w:r>
-    </w:p>
-    <w:p>
-      <w:pPr>
-        <w:pStyle w:val="NoSpacing"/>
-        <w:rPr>
-          <w:rFonts w:ascii="Oxygen" w:hAnsi="Oxygen"/>
-          <w:lang w:val="en-US"/>
-        </w:rPr>
-      </w:pPr>
-      <w:hyperlink r:id="rId5" w:history="1">
-        <w:r>
-          <w:rPr>
-            <w:rStyle w:val="Hyperlink"/>
-            <w:rFonts w:ascii="Oxygen" w:hAnsi="Oxygen"/>
-            <w:lang w:val="en-US"/>
-          </w:rPr>
-          <w:t>https://drive.google.com/drive/folders/1vye5wOwfmu3LmE_EFkbxHVSW222M7bMT</w:t>
-        </w:r>
-      </w:hyperlink>
-    </w:p>
-    <w:p>
-      <w:pPr>
-        <w:pStyle w:val="NoSpacing"/>
-        <w:rPr>
-          <w:rFonts w:ascii="Oxygen" w:hAnsi="Oxygen"/>
-          <w:lang w:val="en-US"/>
-        </w:rPr>
-      </w:pPr>
-    </w:p>
-    <w:p>
-      <w:pPr>
-        <w:pStyle w:val="NoSpacing"/>
-        <w:rPr>
-          <w:rFonts w:ascii="Oxygen" w:hAnsi="Oxygen"/>
-          <w:lang w:val="en-US"/>
-        </w:rPr>
-      </w:pPr>
-    </w:p>
-    <w:p>
-      <w:pPr>
-        <w:pStyle w:val="NoSpacing"/>
-        <w:rPr>
-          <w:rFonts w:ascii="Oxygen" w:hAnsi="Oxygen"/>
-          <w:u w:val="single"/>
-          <w:lang w:val="en-US"/>
-        </w:rPr>
-      </w:pPr>
-      <w:r>
-        <w:rPr>
-          <w:rFonts w:ascii="Oxygen" w:hAnsi="Oxygen"/>
-          <w:u w:val="single"/>
-          <w:lang w:val="en-US"/>
-        </w:rPr>
-        <w:t>8-10 PPT samples</w:t>
-      </w:r>
-    </w:p>
-    <w:p>
-      <w:pPr>
-        <w:pStyle w:val="NoSpacing"/>
-        <w:rPr>
-          <w:rFonts w:ascii="Oxygen" w:hAnsi="Oxygen"/>
-          <w:lang w:val="en-US"/>
-        </w:rPr>
-      </w:pPr>
-      <w:hyperlink r:id="rId6" w:history="1">
-        <w:r>
-          <w:rPr>
-            <w:rStyle w:val="Hyperlink"/>
-            <w:rFonts w:ascii="Oxygen" w:hAnsi="Oxygen"/>
-            <w:lang w:val="en-US"/>
-          </w:rPr>
-          <w:t>https://drive.google.com/drive/folders/1HQfZosg1AQjbNtu2j1MXTqiPHTA4PjuS</w:t>
-        </w:r>
-      </w:hyperlink>
-    </w:p>
-    <w:p>
-      <w:pPr>
-        <w:pStyle w:val="NoSpacing"/>
-        <w:rPr>
-          <w:rFonts w:ascii="Oxygen" w:hAnsi="Oxygen"/>
-          <w:lang w:val="en-US"/>
-        </w:rPr>
-      </w:pPr>
-    </w:p>
-    <w:p>
-      <w:pPr>
-        <w:pStyle w:val="NoSpacing"/>
-        <w:rPr>
-          <w:rFonts w:ascii="Oxygen" w:hAnsi="Oxygen"/>
-          <w:u w:val="single"/>
-          <w:lang w:val="en-US"/>
-        </w:rPr>
-      </w:pPr>
-      <w:r>
-        <w:rPr>
-          <w:rFonts w:ascii="Oxygen" w:hAnsi="Oxygen"/>
-          <w:u w:val="single"/>
-          <w:lang w:val="en-US"/>
-        </w:rPr>
-        <w:t>1-12 Animated Videos</w:t>
-      </w:r>
-    </w:p>
-    <w:p>
-      <w:pPr>
-        <w:pStyle w:val="NoSpacing"/>
-        <w:rPr>
-          <w:rFonts w:ascii="Oxygen" w:hAnsi="Oxygen"/>
-          <w:lang w:val="en-US"/>
-        </w:rPr>
-      </w:pPr>
-      <w:hyperlink r:id="rId7" w:history="1">
-        <w:r>
-          <w:rPr>
-            <w:rStyle w:val="Hyperlink"/>
-            <w:rFonts w:ascii="Oxygen" w:hAnsi="Oxygen"/>
-            <w:lang w:val="en-US"/>
-          </w:rPr>
-          <w:t>https://drive.google.com/drive/folders/1V9g6zcam6PYtRE3jCchwUn0CdfGFpo16</w:t>
-        </w:r>
-      </w:hyperlink>
-    </w:p>
-    <w:p>
-      <w:pPr>
-        <w:pStyle w:val="NoSpacing"/>
-        <w:rPr>
-          <w:rFonts w:ascii="Oxygen" w:hAnsi="Oxygen"/>
-          <w:lang w:val="en-US"/>
-        </w:rPr>
-      </w:pPr>
-    </w:p>
-    <w:p>
-      <w:pPr>
-        <w:pStyle w:val="NoSpacing"/>
-        <w:rPr>
-          <w:rFonts w:ascii="Oxygen" w:hAnsi="Oxygen"/>
-          <w:u w:val="single"/>
-          <w:lang w:val="en-US"/>
-        </w:rPr>
-      </w:pPr>
-      <w:r>
-        <w:rPr>
-          <w:rFonts w:ascii="Oxygen" w:hAnsi="Oxygen"/>
-          <w:u w:val="single"/>
-          <w:lang w:val="en-US"/>
-        </w:rPr>
-        <w:t>Science 12</w:t>
-      </w:r>
-    </w:p>
-    <w:p>
-      <w:pPr>
-        <w:pStyle w:val="NoSpacing"/>
-        <w:rPr>
-          <w:rFonts w:ascii="Oxygen" w:hAnsi="Oxygen"/>
-          <w:lang w:val="en-US"/>
-        </w:rPr>
-      </w:pPr>
-      <w:hyperlink r:id="rId8" w:history="1">
-        <w:r>
-          <w:rPr>
-            <w:rStyle w:val="Hyperlink"/>
-            <w:rFonts w:ascii="Oxygen" w:hAnsi="Oxygen"/>
-            <w:lang w:val="en-US"/>
-          </w:rPr>
-          <w:t>https://drive.google.com/drive/folders/1NPCokm_a-sLEt_X-kpmY1UsGo_tohGk9</w:t>
-        </w:r>
-      </w:hyperlink>
-    </w:p>
-    <w:p>
-      <w:pPr>
-        <w:pStyle w:val="NoSpacing"/>
-        <w:rPr>
-          <w:rFonts w:ascii="Oxygen" w:hAnsi="Oxygen"/>
-          <w:lang w:val="en-US"/>
-        </w:rPr>
-      </w:pPr>
-    </w:p>
-    <w:p>
-      <w:pPr>
-        <w:pStyle w:val="NoSpacing"/>
-        <w:rPr>
-          <w:rFonts w:ascii="Oxygen" w:hAnsi="Oxygen"/>
-          <w:lang w:val="en-US"/>
-        </w:rPr>
-      </w:pPr>
-    </w:p>
-    <w:p>
-      <w:pPr>
-        <w:pStyle w:val="NoSpacing"/>
-        <w:rPr>
-          <w:rFonts w:ascii="Oxygen" w:hAnsi="Oxygen"/>
-          <w:lang w:val="en-US"/>
-        </w:rPr>
-      </w:pPr>
-      <w:r>
-        <w:rPr>
-          <w:rFonts w:ascii="Oxygen" w:hAnsi="Oxygen"/>
-          <w:lang w:val="en-US"/>
-        </w:rPr>
-        <w:t>Subroto</w:t>
-      </w:r>
-    </w:p>
-    <w:p>
-      <w:pPr>
-        <w:pStyle w:val="NoSpacing"/>
-        <w:rPr>
-          <w:rFonts w:ascii="Oxygen" w:hAnsi="Oxygen"/>
-          <w:lang w:val="en-US"/>
-        </w:rPr>
-      </w:pPr>
-    </w:p>
-    <w:p>
-      <w:pPr>
-        <w:pStyle w:val="NoSpacing"/>
-        <w:rPr>
-          <w:rFonts w:ascii="Oxygen" w:hAnsi="Oxygen"/>
-          <w:lang w:val="en-US"/>
-        </w:rPr>
-      </w:pPr>
-      <w:r>
-        <w:rPr>
-          <w:rFonts w:ascii="Oxygen" w:hAnsi="Oxygen"/>
-          <w:lang w:val="en-US"/>
-        </w:rPr>
-        <w:t xml:space="preserve">  </w:t>
-      </w:r>
-      <w:r>
-        <w:rPr>
-          <w:rFonts w:ascii="Oxygen" w:hAnsi="Oxygen"/>
-          <w:lang w:val="en-US"/>
-        </w:rPr>
-        <w:t>JEE MAINS/NEET QUESTION BANK SAMPLES</w:t>
-      </w:r>
-    </w:p>
-    <w:tbl>
-      <w:tblPr>
-        <w:tblW w:w="8560" w:type="dxa"/>
-        <w:tblLook w:val="04A0" w:firstRow="1" w:lastRow="0" w:firstColumn="1" w:lastColumn="0" w:noHBand="0" w:noVBand="1"/>
-      </w:tblPr>
-      <w:tblGrid>
-        <w:gridCol w:w="8709"/>
-      </w:tblGrid>
-      <w:tr>
-        <w:trPr>
-          <w:trHeight w:val="288"/>
-        </w:trPr>
-        <w:tc>
-          <w:tcPr>
-            <w:tcW w:w="8560" w:type="dxa"/>
-            <w:tcBorders>
-              <w:top w:val="nil"/>
-              <w:left w:val="nil"/>
-              <w:bottom w:val="nil"/>
-              <w:right w:val="nil"/>
-            </w:tcBorders>
-            <w:shd w:val="clear" w:color="auto" w:fill="auto"/>
-            <w:vAlign w:val="bottom"/>
-            <w:hideMark/>
-          </w:tcPr>
-          <w:p>
-            <w:pPr>
-              <w:spacing w:after="0" w:line="240" w:lineRule="auto"/>
-              <w:rPr>
-                <w:rFonts w:ascii="Calibri" w:eastAsia="Times New Roman" w:hAnsi="Calibri" w:cs="Calibri"/>
-                <w:color w:val="0563C1"/>
-                <w:kern w:val="0"/>
-                <w:u w:val="single"/>
-                <w:lang w:eastAsia="en-IN"/>
-                <w14:ligatures w14:val="none"/>
-              </w:rPr>
-            </w:pPr>
-            <w:hyperlink r:id="rId9" w:history="1">
-              <w:r>
-                <w:rPr>
-                  <w:rFonts w:ascii="Calibri" w:eastAsia="Times New Roman" w:hAnsi="Calibri" w:cs="Calibri"/>
-                  <w:color w:val="0563C1"/>
-                  <w:kern w:val="0"/>
-                  <w:u w:val="single"/>
-                  <w:lang w:eastAsia="en-IN"/>
-                  <w14:ligatures w14:val="none"/>
-                </w:rPr>
-                <w:t>https://drive.google.com/drive/folders/1Nmm6DrCbKHleDJd6LiAAcegGn_x39VYR?usp=sharing</w:t>
-              </w:r>
-            </w:hyperlink>
-          </w:p>
-          <w:p>
-            <w:pPr>
-              <w:spacing w:after="0" w:line="240" w:lineRule="auto"/>
-              <w:rPr>
-                <w:rFonts w:ascii="Calibri" w:eastAsia="Times New Roman" w:hAnsi="Calibri" w:cs="Calibri"/>
-                <w:color w:val="0563C1"/>
-                <w:kern w:val="0"/>
-                <w:u w:val="single"/>
-                <w:lang w:eastAsia="en-IN"/>
-                <w14:ligatures w14:val="none"/>
-              </w:rPr>
-            </w:pPr>
-          </w:p>
-          <w:p>
-            <w:pPr>
-              <w:spacing w:after="0" w:line="240" w:lineRule="auto"/>
-              <w:rPr>
-                <w:rFonts w:ascii="Calibri" w:eastAsia="Times New Roman" w:hAnsi="Calibri" w:cs="Calibri"/>
-                <w:color w:val="0563C1"/>
-                <w:kern w:val="0"/>
-                <w:lang w:eastAsia="en-IN"/>
-                <w14:ligatures w14:val="none"/>
-              </w:rPr>
-            </w:pPr>
-            <w:r>
-              <w:rPr>
-                <w:rFonts w:ascii="Calibri" w:eastAsia="Times New Roman" w:hAnsi="Calibri" w:cs="Calibri"/>
-                <w:kern w:val="0"/>
-                <w:lang w:eastAsia="en-IN"/>
-                <w14:ligatures w14:val="none"/>
-              </w:rPr>
-              <w:t>NEET CRASH COURSE</w:t>
-            </w:r>
-          </w:p>
-        </w:tc>
-      </w:tr>
-      <w:tr>
-        <w:trPr>
-          <w:trHeight w:val="288"/>
-        </w:trPr>
-        <w:tc>
-          <w:tcPr>
-            <w:tcW w:w="8560" w:type="dxa"/>
-            <w:tcBorders>
-              <w:top w:val="nil"/>
-              <w:left w:val="nil"/>
-              <w:bottom w:val="nil"/>
-              <w:right w:val="nil"/>
-            </w:tcBorders>
-            <w:shd w:val="clear" w:color="auto" w:fill="auto"/>
-            <w:noWrap/>
-            <w:vAlign w:val="bottom"/>
-            <w:hideMark/>
-          </w:tcPr>
-          <w:p>
-            <w:pPr>
-              <w:spacing w:after="0" w:line="240" w:lineRule="auto"/>
-              <w:rPr>
-                <w:rFonts w:ascii="Calibri" w:eastAsia="Times New Roman" w:hAnsi="Calibri" w:cs="Calibri"/>
-                <w:color w:val="0563C1"/>
-                <w:kern w:val="0"/>
-                <w:u w:val="single"/>
-                <w:lang w:eastAsia="en-IN"/>
-                <w14:ligatures w14:val="none"/>
-              </w:rPr>
-            </w:pPr>
-            <w:hyperlink r:id="rId10" w:history="1">
-              <w:r>
-                <w:rPr>
-                  <w:rFonts w:ascii="Calibri" w:eastAsia="Times New Roman" w:hAnsi="Calibri" w:cs="Calibri"/>
-                  <w:color w:val="0563C1"/>
-                  <w:kern w:val="0"/>
-                  <w:u w:val="single"/>
-                  <w:lang w:eastAsia="en-IN"/>
-                  <w14:ligatures w14:val="none"/>
-                </w:rPr>
-                <w:t>https://drive.google.com/drive/folders/1sGAXkpIIQOwrNAXsaW-nlZUjdH88NuPs</w:t>
-              </w:r>
-            </w:hyperlink>
-          </w:p>
-          <w:p>
-            <w:pPr>
-              <w:spacing w:after="0" w:line="240" w:lineRule="auto"/>
-              <w:rPr>
-                <w:rFonts w:ascii="Calibri" w:eastAsia="Times New Roman" w:hAnsi="Calibri" w:cs="Calibri"/>
-                <w:color w:val="0563C1"/>
-                <w:kern w:val="0"/>
-                <w:u w:val="single"/>
-                <w:lang w:eastAsia="en-IN"/>
-                <w14:ligatures w14:val="none"/>
-              </w:rPr>
-            </w:pPr>
-          </w:p>
-          <w:p>
-            <w:pPr>
-              <w:spacing w:after="0" w:line="240" w:lineRule="auto"/>
-              <w:rPr>
-                <w:rFonts w:ascii="Calibri" w:eastAsia="Times New Roman" w:hAnsi="Calibri" w:cs="Calibri"/>
-                <w:color w:val="0563C1"/>
-                <w:kern w:val="0"/>
-                <w:lang w:eastAsia="en-IN"/>
-                <w14:ligatures w14:val="none"/>
-              </w:rPr>
-            </w:pPr>
-            <w:r>
-              <w:rPr>
-                <w:rFonts w:ascii="Calibri" w:eastAsia="Times New Roman" w:hAnsi="Calibri" w:cs="Calibri"/>
-                <w:color w:val="000000" w:themeColor="text1"/>
-                <w:kern w:val="0"/>
-                <w:lang w:eastAsia="en-IN"/>
-                <w14:ligatures w14:val="none"/>
-              </w:rPr>
-              <w:t>JEE NEET MOCK PAPERS</w:t>
-            </w:r>
-          </w:p>
-        </w:tc>
-      </w:tr>
-      <w:tr>
-        <w:trPr>
-          <w:trHeight w:val="288"/>
-        </w:trPr>
-        <w:tc>
-          <w:tcPr>
-            <w:tcW w:w="8560" w:type="dxa"/>
-            <w:tcBorders>
-              <w:top w:val="nil"/>
-              <w:left w:val="nil"/>
-              <w:bottom w:val="nil"/>
-              <w:right w:val="nil"/>
-            </w:tcBorders>
-            <w:shd w:val="clear" w:color="auto" w:fill="auto"/>
-            <w:noWrap/>
-            <w:vAlign w:val="bottom"/>
-            <w:hideMark/>
-          </w:tcPr>
-          <w:p>
-            <w:pPr>
-              <w:spacing w:after="0" w:line="240" w:lineRule="auto"/>
-              <w:rPr>
-                <w:rFonts w:ascii="Calibri" w:eastAsia="Times New Roman" w:hAnsi="Calibri" w:cs="Calibri"/>
-                <w:color w:val="0563C1"/>
-                <w:kern w:val="0"/>
-                <w:u w:val="single"/>
-                <w:lang w:eastAsia="en-IN"/>
-                <w14:ligatures w14:val="none"/>
-              </w:rPr>
-            </w:pPr>
-            <w:hyperlink r:id="rId11" w:history="1">
-              <w:r>
-                <w:rPr>
-                  <w:rFonts w:ascii="Calibri" w:eastAsia="Times New Roman" w:hAnsi="Calibri" w:cs="Calibri"/>
-                  <w:color w:val="0563C1"/>
-                  <w:kern w:val="0"/>
-                  <w:u w:val="single"/>
-                  <w:lang w:eastAsia="en-IN"/>
-                  <w14:ligatures w14:val="none"/>
-                </w:rPr>
-                <w:t>https://drive.google.com/drive/folders/1FHlGuABMZk2qx4HrJOIodQsuToX9l71P</w:t>
-              </w:r>
-            </w:hyperlink>
-          </w:p>
-          <w:p>
-            <w:pPr>
-              <w:spacing w:after="0" w:line="240" w:lineRule="auto"/>
-              <w:rPr>
-                <w:rFonts w:ascii="Calibri" w:eastAsia="Times New Roman" w:hAnsi="Calibri" w:cs="Calibri"/>
-                <w:color w:val="0563C1"/>
-                <w:kern w:val="0"/>
-                <w:u w:val="single"/>
-                <w:lang w:eastAsia="en-IN"/>
-                <w14:ligatures w14:val="none"/>
-              </w:rPr>
-            </w:pPr>
-          </w:p>
-          <w:p>
-            <w:pPr>
-              <w:spacing w:after="0" w:line="240" w:lineRule="auto"/>
-              <w:rPr>
-                <w:rFonts w:ascii="Calibri" w:eastAsia="Times New Roman" w:hAnsi="Calibri" w:cs="Calibri"/>
-                <w:color w:val="0563C1"/>
-                <w:kern w:val="0"/>
-                <w:lang w:eastAsia="en-IN"/>
-                <w14:ligatures w14:val="none"/>
-              </w:rPr>
-            </w:pPr>
-            <w:r>
-              <w:rPr>
-                <w:rFonts w:ascii="Calibri" w:eastAsia="Times New Roman" w:hAnsi="Calibri" w:cs="Calibri"/>
-                <w:color w:val="000000" w:themeColor="text1"/>
-                <w:kern w:val="0"/>
-                <w:lang w:eastAsia="en-IN"/>
-                <w14:ligatures w14:val="none"/>
-              </w:rPr>
-              <w:t>JEE/NEET PPTs</w:t>
-            </w:r>
-          </w:p>
-        </w:tc>
-      </w:tr>
-      <w:tr>
-        <w:trPr>
-          <w:trHeight w:val="288"/>
-        </w:trPr>
-        <w:tc>
-          <w:tcPr>
-            <w:tcW w:w="8560" w:type="dxa"/>
-            <w:tcBorders>
-              <w:top w:val="nil"/>
-              <w:left w:val="nil"/>
-              <w:bottom w:val="nil"/>
-              <w:right w:val="nil"/>
-            </w:tcBorders>
-            <w:shd w:val="clear" w:color="auto" w:fill="auto"/>
-            <w:noWrap/>
-            <w:vAlign w:val="bottom"/>
-            <w:hideMark/>
-          </w:tcPr>
-          <w:p>
-            <w:pPr>
-              <w:spacing w:after="0" w:line="240" w:lineRule="auto"/>
-              <w:rPr>
-                <w:rFonts w:ascii="Calibri" w:eastAsia="Times New Roman" w:hAnsi="Calibri" w:cs="Calibri"/>
-                <w:color w:val="0563C1"/>
-                <w:kern w:val="0"/>
-                <w:u w:val="single"/>
-                <w:lang w:eastAsia="en-IN"/>
-                <w14:ligatures w14:val="none"/>
-              </w:rPr>
-            </w:pPr>
-            <w:hyperlink r:id="rId12" w:history="1">
-              <w:r>
-                <w:rPr>
-                  <w:rFonts w:ascii="Calibri" w:eastAsia="Times New Roman" w:hAnsi="Calibri" w:cs="Calibri"/>
-                  <w:color w:val="0563C1"/>
-                  <w:kern w:val="0"/>
-                  <w:u w:val="single"/>
-                  <w:lang w:eastAsia="en-IN"/>
-                  <w14:ligatures w14:val="none"/>
-                </w:rPr>
-                <w:t>https://drive.google.com/drive/folders/1vye5wOwfmu3LmE_EFkbxHVSW222M7bMT</w:t>
-              </w:r>
-            </w:hyperlink>
-          </w:p>
-        </w:tc>
-      </w:tr>
-    </w:tbl>
-    <w:p>
-      <w:pPr>
-        <w:pStyle w:val="NoSpacing"/>
-        <w:rPr>
-          <w:rFonts w:ascii="Oxygen" w:hAnsi="Oxygen"/>
-          <w:lang w:val="en-US"/>
-        </w:rPr>
-      </w:pPr>
-    </w:p>
-    <w:p>
-      <w:pPr>
-        <w:pStyle w:val="NoSpacing"/>
-        <w:rPr>
-          <w:rFonts w:ascii="Oxygen" w:hAnsi="Oxygen"/>
-          <w:lang w:val="en-US"/>
-        </w:rPr>
-      </w:pPr>
-    </w:p>
-    <w:p>
-      <w:pPr>
-        <w:pStyle w:val="NoSpacing"/>
-        <w:rPr>
-          <w:rFonts w:ascii="Oxygen" w:hAnsi="Oxygen"/>
-          <w:lang w:val="en-US"/>
-        </w:rPr>
-      </w:pPr>
-      <w:r>
-        <w:rPr>
-          <w:rFonts w:ascii="Oxygen" w:hAnsi="Oxygen"/>
-          <w:lang w:val="en-US"/>
-        </w:rPr>
-        <w:t>Anupam Sen</w:t>
-      </w:r>
-    </w:p>
-    <w:p>
-      <w:pPr>
-        <w:pStyle w:val="NoSpacing"/>
-        <w:rPr>
-          <w:rFonts w:ascii="Oxygen" w:hAnsi="Oxygen"/>
-          <w:lang w:val="en-US"/>
-        </w:rPr>
-      </w:pPr>
-    </w:p>
-    <w:p>
-      <w:pPr>
-        <w:pStyle w:val="NoSpacing"/>
-        <w:rPr>
-          <w:rFonts w:ascii="Oxygen" w:hAnsi="Oxygen"/>
-          <w:lang w:val="en-US"/>
-        </w:rPr>
-      </w:pPr>
-      <w:r>
-        <w:rPr>
-          <w:rFonts w:ascii="Oxygen" w:hAnsi="Oxygen"/>
-          <w:lang w:val="en-US"/>
-        </w:rPr>
-        <w:t>6th-12th Notes</w:t>
-      </w:r>
-    </w:p>
-    <w:p>
-      <w:pPr>
-        <w:pStyle w:val="NoSpacing"/>
-        <w:rPr>
-          <w:rFonts w:ascii="Oxygen" w:hAnsi="Oxygen"/>
-          <w:lang w:val="en-US"/>
-        </w:rPr>
-      </w:pPr>
-    </w:p>
-    <w:p>
-      <w:pPr>
-        <w:pStyle w:val="NoSpacing"/>
-        <w:rPr>
-          <w:rFonts w:ascii="Oxygen" w:hAnsi="Oxygen"/>
-          <w:lang w:val="en-US"/>
-        </w:rPr>
-      </w:pPr>
-      <w:hyperlink r:id="rId13" w:history="1">
-        <w:r>
-          <w:rPr>
-            <w:rStyle w:val="Hyperlink"/>
-            <w:rFonts w:ascii="Oxygen" w:hAnsi="Oxygen"/>
-            <w:lang w:val="en-US"/>
-          </w:rPr>
-          <w:t>https://drive.google.com/drive/folders/1tsMqsp_7-GeuaY5fYWYtArTh7PTZ_Kye?usp=sharing</w:t>
-        </w:r>
-      </w:hyperlink>
-    </w:p>
-    <w:p>
-      <w:pPr>
-        <w:pStyle w:val="NoSpacing"/>
-        <w:rPr>
-          <w:rFonts w:ascii="Oxygen" w:hAnsi="Oxygen"/>
-          <w:lang w:val="en-US"/>
-        </w:rPr>
-      </w:pPr>
-    </w:p>
-    <w:p>
-      <w:pPr>
-        <w:pStyle w:val="NoSpacing"/>
-        <w:rPr>
-          <w:rFonts w:ascii="Oxygen" w:hAnsi="Oxygen"/>
-          <w:lang w:val="en-US"/>
-        </w:rPr>
-      </w:pPr>
-      <w:hyperlink r:id="rId14" w:history="1">
-        <w:r>
-          <w:rPr>
-            <w:rStyle w:val="Hyperlink"/>
-            <w:rFonts w:ascii="Oxygen" w:hAnsi="Oxygen"/>
-            <w:lang w:val="en-US"/>
-          </w:rPr>
-          <w:t>https://drive.google.com/drive/folders/1h9ZJLCr878sq6-4O9kJPZ29qLp5y4yQV</w:t>
-        </w:r>
-      </w:hyperlink>
-    </w:p>
-    <w:p>
-      <w:pPr>
-        <w:pStyle w:val="NoSpacing"/>
-        <w:rPr>
-          <w:rFonts w:ascii="Oxygen" w:hAnsi="Oxygen"/>
-          <w:lang w:val="en-US"/>
-        </w:rPr>
-      </w:pPr>
-    </w:p>
-    <w:p>
-      <w:pPr>
-        <w:pStyle w:val="NoSpacing"/>
-        <w:rPr>
-          <w:rFonts w:ascii="Oxygen" w:hAnsi="Oxygen"/>
           <w:lang w:val="en-US"/>
         </w:rPr>
       </w:pPr>

</xml_diff>